<commit_message>
Update Alberto's TBC Log Documentation
</commit_message>
<xml_diff>
--- a/Documentation/Talkbox Configurator User Manual.docx
+++ b/Documentation/Talkbox Configurator User Manual.docx
@@ -1399,6 +1399,61 @@
     </w:p>
     <w:p>
       <w:pPr>
+        <w:spacing w:before="240"/>
+        <w:rPr>
+          <w:rFonts w:ascii="TeXGyreSchola" w:hAnsi="TeXGyreSchola"/>
+          <w:sz w:val="20"/>
+          <w:szCs w:val="20"/>
+        </w:rPr>
+      </w:pPr>
+      <w:r>
+        <w:rPr>
+          <w:rFonts w:ascii="TeXGyreSchola" w:hAnsi="TeXGyreSchola" w:cs="Calibri"/>
+          <w:i/>
+          <w:iCs/>
+          <w:color w:val="000000"/>
+          <w:sz w:val="20"/>
+          <w:szCs w:val="20"/>
+        </w:rPr>
+        <w:lastRenderedPageBreak/>
+        <w:t>`</w:t>
+      </w:r>
+      <w:r>
+        <w:rPr>
+          <w:rFonts w:ascii="TeXGyreSchola" w:hAnsi="TeXGyreSchola" w:cs="Calibri"/>
+          <w:i/>
+          <w:iCs/>
+          <w:color w:val="000000"/>
+          <w:sz w:val="20"/>
+          <w:szCs w:val="20"/>
+        </w:rPr>
+        <w:tab/>
+      </w:r>
+      <w:r>
+        <w:rPr>
+          <w:rFonts w:ascii="TeXGyreSchola" w:hAnsi="TeXGyreSchola" w:cs="Calibri"/>
+          <w:i/>
+          <w:iCs/>
+          <w:color w:val="000000"/>
+          <w:sz w:val="20"/>
+          <w:szCs w:val="20"/>
+        </w:rPr>
+        <w:tab/>
+      </w:r>
+      <w:r>
+        <w:rPr>
+          <w:rFonts w:ascii="TeXGyreSchola" w:hAnsi="TeXGyreSchola" w:cs="Calibri"/>
+          <w:i/>
+          <w:iCs/>
+          <w:color w:val="000000"/>
+          <w:sz w:val="20"/>
+          <w:szCs w:val="20"/>
+        </w:rPr>
+        <w:t>This is what the Recording audio panel looks like when selected</w:t>
+      </w:r>
+    </w:p>
+    <w:p>
+      <w:pPr>
         <w:pStyle w:val="ListParagraph"/>
         <w:spacing w:before="240"/>
         <w:jc w:val="center"/>
@@ -1411,72 +1466,21 @@
           <w:szCs w:val="20"/>
         </w:rPr>
       </w:pPr>
-    </w:p>
-    <w:p>
-      <w:pPr>
-        <w:spacing w:before="240"/>
-        <w:ind w:left="1440" w:firstLine="720"/>
-        <w:rPr>
-          <w:rFonts w:ascii="TeXGyreSchola" w:hAnsi="TeXGyreSchola" w:cs="Calibri"/>
-          <w:i/>
-          <w:iCs/>
-          <w:color w:val="000000"/>
-          <w:sz w:val="20"/>
-          <w:szCs w:val="20"/>
-        </w:rPr>
-      </w:pPr>
-    </w:p>
-    <w:p>
-      <w:pPr>
-        <w:spacing w:before="240"/>
-        <w:ind w:left="1440" w:firstLine="720"/>
-        <w:rPr>
-          <w:rFonts w:ascii="TeXGyreSchola" w:hAnsi="TeXGyreSchola"/>
-          <w:sz w:val="20"/>
-          <w:szCs w:val="20"/>
-        </w:rPr>
-      </w:pPr>
-      <w:r>
-        <w:rPr>
-          <w:rFonts w:ascii="TeXGyreSchola" w:hAnsi="TeXGyreSchola" w:cs="Calibri"/>
-          <w:i/>
-          <w:iCs/>
-          <w:color w:val="000000"/>
-          <w:sz w:val="20"/>
-          <w:szCs w:val="20"/>
-        </w:rPr>
-        <w:t>This is what the Recording audio panel looks like when selected</w:t>
-      </w:r>
-    </w:p>
-    <w:p>
-      <w:pPr>
-        <w:pStyle w:val="ListParagraph"/>
-        <w:spacing w:before="240"/>
-        <w:jc w:val="center"/>
-        <w:rPr>
-          <w:rFonts w:ascii="TeXGyreSchola" w:hAnsi="TeXGyreSchola" w:cs="Calibri"/>
-          <w:i/>
-          <w:iCs/>
-          <w:color w:val="000000"/>
-          <w:sz w:val="20"/>
-          <w:szCs w:val="20"/>
-        </w:rPr>
-      </w:pPr>
       <w:r>
         <w:rPr>
           <w:noProof/>
         </w:rPr>
         <w:drawing>
-          <wp:anchor distT="0" distB="0" distL="114300" distR="114300" simplePos="0" relativeHeight="251659264" behindDoc="0" locked="0" layoutInCell="1" allowOverlap="1" wp14:anchorId="15FA9288" wp14:editId="11473191">
+          <wp:anchor distT="0" distB="0" distL="114300" distR="114300" simplePos="0" relativeHeight="251659264" behindDoc="0" locked="0" layoutInCell="1" allowOverlap="1" wp14:anchorId="15FA9288" wp14:editId="44369445">
             <wp:simplePos x="0" y="0"/>
-            <wp:positionH relativeFrom="column">
-              <wp:posOffset>756819</wp:posOffset>
+            <wp:positionH relativeFrom="margin">
+              <wp:align>left</wp:align>
             </wp:positionH>
             <wp:positionV relativeFrom="paragraph">
-              <wp:posOffset>204826</wp:posOffset>
+              <wp:posOffset>796022</wp:posOffset>
             </wp:positionV>
-            <wp:extent cx="4776470" cy="3386455"/>
-            <wp:effectExtent l="152400" t="152400" r="367030" b="366395"/>
+            <wp:extent cx="6369050" cy="4515485"/>
+            <wp:effectExtent l="152400" t="152400" r="355600" b="361315"/>
             <wp:wrapSquare wrapText="bothSides"/>
             <wp:docPr id="13" name="Picture 13"/>
             <wp:cNvGraphicFramePr>
@@ -1507,7 +1511,7 @@
                   <pic:spPr bwMode="auto">
                     <a:xfrm>
                       <a:off x="0" y="0"/>
-                      <a:ext cx="4776470" cy="3386455"/>
+                      <a:ext cx="6369050" cy="4515485"/>
                     </a:xfrm>
                     <a:prstGeom prst="rect">
                       <a:avLst/>
@@ -1643,290 +1647,7 @@
     </w:p>
     <w:p>
       <w:pPr>
-        <w:pStyle w:val="ListParagraph"/>
-        <w:spacing w:before="240"/>
-        <w:jc w:val="center"/>
-        <w:rPr>
-          <w:rFonts w:ascii="TeXGyreSchola" w:hAnsi="TeXGyreSchola" w:cs="Calibri"/>
-          <w:i/>
-          <w:iCs/>
-          <w:color w:val="000000"/>
-          <w:sz w:val="20"/>
-          <w:szCs w:val="20"/>
-        </w:rPr>
-      </w:pPr>
-    </w:p>
-    <w:p>
-      <w:pPr>
-        <w:pStyle w:val="ListParagraph"/>
-        <w:spacing w:before="240"/>
-        <w:jc w:val="center"/>
-        <w:rPr>
-          <w:rFonts w:ascii="TeXGyreSchola" w:hAnsi="TeXGyreSchola" w:cs="Calibri"/>
-          <w:i/>
-          <w:iCs/>
-          <w:color w:val="000000"/>
-          <w:sz w:val="20"/>
-          <w:szCs w:val="20"/>
-        </w:rPr>
-      </w:pPr>
-    </w:p>
-    <w:p>
-      <w:pPr>
-        <w:pStyle w:val="ListParagraph"/>
-        <w:spacing w:before="240"/>
-        <w:jc w:val="center"/>
-        <w:rPr>
-          <w:rFonts w:ascii="TeXGyreSchola" w:hAnsi="TeXGyreSchola" w:cs="Calibri"/>
-          <w:i/>
-          <w:iCs/>
-          <w:color w:val="000000"/>
-          <w:sz w:val="20"/>
-          <w:szCs w:val="20"/>
-        </w:rPr>
-      </w:pPr>
-    </w:p>
-    <w:p>
-      <w:pPr>
-        <w:pStyle w:val="ListParagraph"/>
-        <w:spacing w:before="240"/>
-        <w:jc w:val="center"/>
-        <w:rPr>
-          <w:rFonts w:ascii="TeXGyreSchola" w:hAnsi="TeXGyreSchola" w:cs="Calibri"/>
-          <w:i/>
-          <w:iCs/>
-          <w:color w:val="000000"/>
-          <w:sz w:val="20"/>
-          <w:szCs w:val="20"/>
-        </w:rPr>
-      </w:pPr>
-    </w:p>
-    <w:p>
-      <w:pPr>
-        <w:pStyle w:val="ListParagraph"/>
-        <w:spacing w:before="240"/>
-        <w:jc w:val="center"/>
-        <w:rPr>
-          <w:rFonts w:ascii="TeXGyreSchola" w:hAnsi="TeXGyreSchola" w:cs="Calibri"/>
-          <w:i/>
-          <w:iCs/>
-          <w:color w:val="000000"/>
-          <w:sz w:val="20"/>
-          <w:szCs w:val="20"/>
-        </w:rPr>
-      </w:pPr>
-    </w:p>
-    <w:p>
-      <w:pPr>
-        <w:pStyle w:val="ListParagraph"/>
-        <w:spacing w:before="240"/>
-        <w:ind w:left="0"/>
-        <w:rPr>
-          <w:rFonts w:ascii="TeXGyreSchola" w:hAnsi="TeXGyreSchola" w:cs="Calibri"/>
-          <w:i/>
-          <w:iCs/>
-          <w:color w:val="000000"/>
-          <w:sz w:val="20"/>
-          <w:szCs w:val="20"/>
-        </w:rPr>
-      </w:pPr>
-      <w:r>
-        <w:rPr>
-          <w:rFonts w:ascii="TeXGyreSchola" w:hAnsi="TeXGyreSchola" w:cs="Calibri"/>
-          <w:i/>
-          <w:iCs/>
-          <w:color w:val="000000"/>
-          <w:sz w:val="20"/>
-          <w:szCs w:val="20"/>
-        </w:rPr>
-        <w:t xml:space="preserve">                </w:t>
-      </w:r>
-      <w:r>
-        <w:rPr>
-          <w:rFonts w:ascii="TeXGyreSchola" w:hAnsi="TeXGyreSchola" w:cs="Calibri"/>
-          <w:i/>
-          <w:iCs/>
-          <w:color w:val="000000"/>
-          <w:sz w:val="20"/>
-          <w:szCs w:val="20"/>
-        </w:rPr>
-        <w:t>When OK, the user must save the audio file in a directory of their choice</w:t>
-      </w:r>
-    </w:p>
-    <w:p>
-      <w:pPr>
-        <w:pStyle w:val="ListParagraph"/>
-        <w:spacing w:before="240"/>
-        <w:rPr>
-          <w:rFonts w:ascii="TeXGyreSchola" w:hAnsi="TeXGyreSchola" w:cs="Calibri"/>
-          <w:color w:val="000000"/>
-          <w:sz w:val="20"/>
-          <w:szCs w:val="20"/>
-        </w:rPr>
-      </w:pPr>
-      <w:r>
-        <w:rPr>
-          <w:noProof/>
-        </w:rPr>
-        <w:lastRenderedPageBreak/>
-        <w:drawing>
-          <wp:anchor distT="0" distB="0" distL="114300" distR="114300" simplePos="0" relativeHeight="251660288" behindDoc="0" locked="0" layoutInCell="1" allowOverlap="1" wp14:anchorId="1270C1EC" wp14:editId="7B6163E5">
-            <wp:simplePos x="0" y="0"/>
-            <wp:positionH relativeFrom="column">
-              <wp:posOffset>1085444</wp:posOffset>
-            </wp:positionH>
-            <wp:positionV relativeFrom="paragraph">
-              <wp:posOffset>188010</wp:posOffset>
-            </wp:positionV>
-            <wp:extent cx="3731971" cy="2354465"/>
-            <wp:effectExtent l="152400" t="152400" r="363855" b="370205"/>
-            <wp:wrapSquare wrapText="bothSides"/>
-            <wp:docPr id="14" name="Picture 14"/>
-            <wp:cNvGraphicFramePr>
-              <a:graphicFrameLocks xmlns:a="http://schemas.openxmlformats.org/drawingml/2006/main" noChangeAspect="1"/>
-            </wp:cNvGraphicFramePr>
-            <a:graphic xmlns:a="http://schemas.openxmlformats.org/drawingml/2006/main">
-              <a:graphicData uri="http://schemas.openxmlformats.org/drawingml/2006/picture">
-                <pic:pic xmlns:pic="http://schemas.openxmlformats.org/drawingml/2006/picture">
-                  <pic:nvPicPr>
-                    <pic:cNvPr id="0" name="Picture 10"/>
-                    <pic:cNvPicPr>
-                      <a:picLocks noChangeAspect="1" noChangeArrowheads="1"/>
-                    </pic:cNvPicPr>
-                  </pic:nvPicPr>
-                  <pic:blipFill>
-                    <a:blip r:embed="rId12">
-                      <a:extLst>
-                        <a:ext uri="{28A0092B-C50C-407E-A947-70E740481C1C}">
-                          <a14:useLocalDpi xmlns:a14="http://schemas.microsoft.com/office/drawing/2010/main" val="0"/>
-                        </a:ext>
-                      </a:extLst>
-                    </a:blip>
-                    <a:srcRect/>
-                    <a:stretch>
-                      <a:fillRect/>
-                    </a:stretch>
-                  </pic:blipFill>
-                  <pic:spPr bwMode="auto">
-                    <a:xfrm>
-                      <a:off x="0" y="0"/>
-                      <a:ext cx="3731971" cy="2354465"/>
-                    </a:xfrm>
-                    <a:prstGeom prst="rect">
-                      <a:avLst/>
-                    </a:prstGeom>
-                    <a:ln>
-                      <a:noFill/>
-                    </a:ln>
-                    <a:effectLst>
-                      <a:outerShdw blurRad="292100" dist="139700" dir="2700000" algn="tl" rotWithShape="0">
-                        <a:srgbClr val="333333">
-                          <a:alpha val="65000"/>
-                        </a:srgbClr>
-                      </a:outerShdw>
-                    </a:effectLst>
-                  </pic:spPr>
-                </pic:pic>
-              </a:graphicData>
-            </a:graphic>
-            <wp14:sizeRelH relativeFrom="margin">
-              <wp14:pctWidth>0</wp14:pctWidth>
-            </wp14:sizeRelH>
-            <wp14:sizeRelV relativeFrom="margin">
-              <wp14:pctHeight>0</wp14:pctHeight>
-            </wp14:sizeRelV>
-          </wp:anchor>
-        </w:drawing>
-      </w:r>
-    </w:p>
-    <w:p>
-      <w:pPr>
-        <w:pStyle w:val="ListParagraph"/>
-        <w:spacing w:before="240"/>
-        <w:rPr>
-          <w:rFonts w:ascii="TeXGyreSchola" w:hAnsi="TeXGyreSchola" w:cs="Calibri"/>
-          <w:color w:val="000000"/>
-          <w:sz w:val="20"/>
-          <w:szCs w:val="20"/>
-        </w:rPr>
-      </w:pPr>
-    </w:p>
-    <w:p>
-      <w:pPr>
-        <w:pStyle w:val="ListParagraph"/>
-        <w:spacing w:before="240"/>
-        <w:rPr>
-          <w:rFonts w:ascii="TeXGyreSchola" w:hAnsi="TeXGyreSchola" w:cs="Calibri"/>
-          <w:color w:val="000000"/>
-          <w:sz w:val="20"/>
-          <w:szCs w:val="20"/>
-        </w:rPr>
-      </w:pPr>
-    </w:p>
-    <w:p>
-      <w:pPr>
-        <w:pStyle w:val="ListParagraph"/>
-        <w:spacing w:before="240"/>
-        <w:rPr>
-          <w:rFonts w:ascii="TeXGyreSchola" w:hAnsi="TeXGyreSchola" w:cs="Calibri"/>
-          <w:color w:val="000000"/>
-          <w:sz w:val="20"/>
-          <w:szCs w:val="20"/>
-        </w:rPr>
-      </w:pPr>
-    </w:p>
-    <w:p>
-      <w:pPr>
-        <w:pStyle w:val="ListParagraph"/>
-        <w:spacing w:before="240"/>
-        <w:rPr>
-          <w:rFonts w:ascii="TeXGyreSchola" w:hAnsi="TeXGyreSchola" w:cs="Calibri"/>
-          <w:color w:val="000000"/>
-          <w:sz w:val="20"/>
-          <w:szCs w:val="20"/>
-        </w:rPr>
-      </w:pPr>
-    </w:p>
-    <w:p>
-      <w:pPr>
-        <w:pStyle w:val="ListParagraph"/>
-        <w:spacing w:before="240"/>
-        <w:rPr>
-          <w:rFonts w:ascii="TeXGyreSchola" w:hAnsi="TeXGyreSchola" w:cs="Calibri"/>
-          <w:color w:val="000000"/>
-          <w:sz w:val="20"/>
-          <w:szCs w:val="20"/>
-        </w:rPr>
-      </w:pPr>
-    </w:p>
-    <w:p>
-      <w:pPr>
-        <w:pStyle w:val="ListParagraph"/>
-        <w:spacing w:before="240"/>
-        <w:rPr>
-          <w:rFonts w:ascii="TeXGyreSchola" w:hAnsi="TeXGyreSchola" w:cs="Calibri"/>
-          <w:color w:val="000000"/>
-          <w:sz w:val="20"/>
-          <w:szCs w:val="20"/>
-        </w:rPr>
-      </w:pPr>
-    </w:p>
-    <w:p>
-      <w:pPr>
-        <w:pStyle w:val="ListParagraph"/>
-        <w:spacing w:before="240"/>
-        <w:rPr>
-          <w:rFonts w:ascii="TeXGyreSchola" w:hAnsi="TeXGyreSchola" w:cs="Calibri"/>
-          <w:color w:val="000000"/>
-          <w:sz w:val="20"/>
-          <w:szCs w:val="20"/>
-        </w:rPr>
-      </w:pPr>
-    </w:p>
-    <w:p>
-      <w:pPr>
-        <w:spacing w:before="240"/>
-        <w:ind w:left="360"/>
+        <w:spacing w:before="240"/>
         <w:rPr>
           <w:rFonts w:ascii="TeXGyreSchola" w:hAnsi="TeXGyreSchola"/>
           <w:sz w:val="20"/>
@@ -2137,7 +1858,7 @@
       <w:pPr>
         <w:pStyle w:val="ListParagraph"/>
         <w:spacing w:before="240"/>
-        <w:ind w:left="360"/>
+        <w:ind w:left="0"/>
         <w:rPr>
           <w:rFonts w:ascii="TeXGyreSchola" w:hAnsi="TeXGyreSchola" w:cs="Calibri"/>
           <w:color w:val="000000"/>
@@ -2149,9 +1870,8 @@
         <w:rPr>
           <w:noProof/>
         </w:rPr>
-        <w:lastRenderedPageBreak/>
         <w:drawing>
-          <wp:anchor distT="0" distB="0" distL="114300" distR="114300" simplePos="0" relativeHeight="251661312" behindDoc="0" locked="0" layoutInCell="1" allowOverlap="1" wp14:anchorId="74A3D4EC" wp14:editId="6E29C74A">
+          <wp:anchor distT="0" distB="0" distL="114300" distR="114300" simplePos="0" relativeHeight="251661312" behindDoc="0" locked="0" layoutInCell="1" allowOverlap="1" wp14:anchorId="74A3D4EC" wp14:editId="5D29C4FB">
             <wp:simplePos x="0" y="0"/>
             <wp:positionH relativeFrom="column">
               <wp:posOffset>80467</wp:posOffset>
@@ -2559,7 +2279,6 @@
           <w:sz w:val="20"/>
           <w:szCs w:val="20"/>
         </w:rPr>
-        <w:lastRenderedPageBreak/>
         <w:t>By default</w:t>
       </w:r>
       <w:r>
@@ -2739,6 +2458,17 @@
         </w:rPr>
         <w:t xml:space="preserve">prompt for each button. </w:t>
       </w:r>
+      <w:r>
+        <w:rPr>
+          <w:rFonts w:ascii="TeXGyreSchola" w:hAnsi="TeXGyreSchola" w:cs="Calibri"/>
+          <w:i/>
+          <w:iCs/>
+          <w:color w:val="000000"/>
+          <w:sz w:val="20"/>
+          <w:szCs w:val="20"/>
+        </w:rPr>
+        <w:t xml:space="preserve">Images and sounds can be added instantly. </w:t>
+      </w:r>
     </w:p>
     <w:p>
       <w:pPr>
@@ -2750,6 +2480,8 @@
           <w:szCs w:val="20"/>
         </w:rPr>
       </w:pPr>
+      <w:bookmarkStart w:id="1" w:name="_GoBack"/>
+      <w:bookmarkEnd w:id="1"/>
     </w:p>
     <w:p>
       <w:pPr>
@@ -2766,16 +2498,16 @@
           <w:noProof/>
         </w:rPr>
         <w:drawing>
-          <wp:anchor distT="0" distB="0" distL="114300" distR="114300" simplePos="0" relativeHeight="251662336" behindDoc="1" locked="0" layoutInCell="1" allowOverlap="1" wp14:anchorId="02B54257" wp14:editId="63B89495">
+          <wp:anchor distT="0" distB="0" distL="114300" distR="114300" simplePos="0" relativeHeight="251662336" behindDoc="1" locked="0" layoutInCell="1" allowOverlap="1" wp14:anchorId="02B54257" wp14:editId="79F843CF">
             <wp:simplePos x="0" y="0"/>
             <wp:positionH relativeFrom="margin">
-              <wp:posOffset>1486458</wp:posOffset>
+              <wp:posOffset>-263054</wp:posOffset>
             </wp:positionH>
             <wp:positionV relativeFrom="paragraph">
-              <wp:posOffset>87427</wp:posOffset>
+              <wp:posOffset>113685</wp:posOffset>
             </wp:positionV>
-            <wp:extent cx="3730625" cy="3724275"/>
-            <wp:effectExtent l="152400" t="152400" r="365125" b="371475"/>
+            <wp:extent cx="3360420" cy="3354705"/>
+            <wp:effectExtent l="152400" t="152400" r="354330" b="360045"/>
             <wp:wrapSquare wrapText="bothSides"/>
             <wp:docPr id="16" name="Picture 16"/>
             <wp:cNvGraphicFramePr>
@@ -2791,7 +2523,7 @@
                     </pic:cNvPicPr>
                   </pic:nvPicPr>
                   <pic:blipFill>
-                    <a:blip r:embed="rId13">
+                    <a:blip r:embed="rId12">
                       <a:extLst>
                         <a:ext uri="{28A0092B-C50C-407E-A947-70E740481C1C}">
                           <a14:useLocalDpi xmlns:a14="http://schemas.microsoft.com/office/drawing/2010/main" val="0"/>
@@ -2806,7 +2538,7 @@
                   <pic:spPr bwMode="auto">
                     <a:xfrm>
                       <a:off x="0" y="0"/>
-                      <a:ext cx="3730625" cy="3724275"/>
+                      <a:ext cx="3360420" cy="3354705"/>
                     </a:xfrm>
                     <a:prstGeom prst="rect">
                       <a:avLst/>
@@ -2856,6 +2588,79 @@
           <w:szCs w:val="20"/>
         </w:rPr>
       </w:pPr>
+      <w:r>
+        <w:rPr>
+          <w:noProof/>
+        </w:rPr>
+        <w:drawing>
+          <wp:anchor distT="0" distB="0" distL="114300" distR="114300" simplePos="0" relativeHeight="251660288" behindDoc="0" locked="0" layoutInCell="1" allowOverlap="1" wp14:anchorId="1270C1EC" wp14:editId="11EE7718">
+            <wp:simplePos x="0" y="0"/>
+            <wp:positionH relativeFrom="page">
+              <wp:posOffset>3972846</wp:posOffset>
+            </wp:positionH>
+            <wp:positionV relativeFrom="paragraph">
+              <wp:posOffset>521417</wp:posOffset>
+            </wp:positionV>
+            <wp:extent cx="3230773" cy="2037654"/>
+            <wp:effectExtent l="152400" t="152400" r="370205" b="363220"/>
+            <wp:wrapSquare wrapText="bothSides"/>
+            <wp:docPr id="14" name="Picture 14"/>
+            <wp:cNvGraphicFramePr>
+              <a:graphicFrameLocks xmlns:a="http://schemas.openxmlformats.org/drawingml/2006/main" noChangeAspect="1"/>
+            </wp:cNvGraphicFramePr>
+            <a:graphic xmlns:a="http://schemas.openxmlformats.org/drawingml/2006/main">
+              <a:graphicData uri="http://schemas.openxmlformats.org/drawingml/2006/picture">
+                <pic:pic xmlns:pic="http://schemas.openxmlformats.org/drawingml/2006/picture">
+                  <pic:nvPicPr>
+                    <pic:cNvPr id="0" name="Picture 10"/>
+                    <pic:cNvPicPr>
+                      <a:picLocks noChangeAspect="1" noChangeArrowheads="1"/>
+                    </pic:cNvPicPr>
+                  </pic:nvPicPr>
+                  <pic:blipFill>
+                    <a:blip r:embed="rId13">
+                      <a:extLst>
+                        <a:ext uri="{28A0092B-C50C-407E-A947-70E740481C1C}">
+                          <a14:useLocalDpi xmlns:a14="http://schemas.microsoft.com/office/drawing/2010/main" val="0"/>
+                        </a:ext>
+                      </a:extLst>
+                    </a:blip>
+                    <a:srcRect/>
+                    <a:stretch>
+                      <a:fillRect/>
+                    </a:stretch>
+                  </pic:blipFill>
+                  <pic:spPr bwMode="auto">
+                    <a:xfrm>
+                      <a:off x="0" y="0"/>
+                      <a:ext cx="3230773" cy="2037654"/>
+                    </a:xfrm>
+                    <a:prstGeom prst="rect">
+                      <a:avLst/>
+                    </a:prstGeom>
+                    <a:ln>
+                      <a:noFill/>
+                    </a:ln>
+                    <a:effectLst>
+                      <a:outerShdw blurRad="292100" dist="139700" dir="2700000" algn="tl" rotWithShape="0">
+                        <a:srgbClr val="333333">
+                          <a:alpha val="65000"/>
+                        </a:srgbClr>
+                      </a:outerShdw>
+                    </a:effectLst>
+                  </pic:spPr>
+                </pic:pic>
+              </a:graphicData>
+            </a:graphic>
+            <wp14:sizeRelH relativeFrom="margin">
+              <wp14:pctWidth>0</wp14:pctWidth>
+            </wp14:sizeRelH>
+            <wp14:sizeRelV relativeFrom="margin">
+              <wp14:pctHeight>0</wp14:pctHeight>
+            </wp14:sizeRelV>
+          </wp:anchor>
+        </w:drawing>
+      </w:r>
     </w:p>
     <w:p>
       <w:pPr>
@@ -3049,11 +2854,49 @@
         <w:pStyle w:val="Standard"/>
         <w:rPr>
           <w:rFonts w:ascii="TeXGyreSchola" w:hAnsi="TeXGyreSchola" w:cs="Calibri"/>
-          <w:color w:val="000000"/>
-          <w:sz w:val="20"/>
-          <w:szCs w:val="20"/>
-        </w:rPr>
-      </w:pPr>
+          <w:i/>
+          <w:color w:val="000000"/>
+          <w:sz w:val="20"/>
+          <w:szCs w:val="20"/>
+        </w:rPr>
+      </w:pPr>
+      <w:r>
+        <w:rPr>
+          <w:rFonts w:ascii="TeXGyreSchola" w:hAnsi="TeXGyreSchola" w:cs="Calibri"/>
+          <w:color w:val="000000"/>
+          <w:sz w:val="20"/>
+          <w:szCs w:val="20"/>
+        </w:rPr>
+        <w:tab/>
+      </w:r>
+      <w:r>
+        <w:rPr>
+          <w:rFonts w:ascii="TeXGyreSchola" w:hAnsi="TeXGyreSchola" w:cs="Calibri"/>
+          <w:color w:val="000000"/>
+          <w:sz w:val="20"/>
+          <w:szCs w:val="20"/>
+        </w:rPr>
+        <w:tab/>
+      </w:r>
+      <w:r>
+        <w:rPr>
+          <w:rFonts w:ascii="TeXGyreSchola" w:hAnsi="TeXGyreSchola" w:cs="Calibri"/>
+          <w:color w:val="000000"/>
+          <w:sz w:val="20"/>
+          <w:szCs w:val="20"/>
+        </w:rPr>
+        <w:tab/>
+      </w:r>
+      <w:r>
+        <w:rPr>
+          <w:rFonts w:ascii="TeXGyreSchola" w:hAnsi="TeXGyreSchola" w:cs="Calibri"/>
+          <w:i/>
+          <w:color w:val="000000"/>
+          <w:sz w:val="20"/>
+          <w:szCs w:val="20"/>
+        </w:rPr>
+        <w:t xml:space="preserve"> </w:t>
+      </w:r>
     </w:p>
     <w:p>
       <w:pPr>
@@ -3178,7 +3021,6 @@
           <w:sz w:val="20"/>
           <w:szCs w:val="20"/>
         </w:rPr>
-        <w:lastRenderedPageBreak/>
         <w:t xml:space="preserve">This is the emoji panel. They can be dynamically added to buttons if one </w:t>
       </w:r>
       <w:proofErr w:type="gramStart"/>
@@ -3221,6 +3063,22 @@
           <w:szCs w:val="20"/>
         </w:rPr>
       </w:pPr>
+    </w:p>
+    <w:p>
+      <w:pPr>
+        <w:pStyle w:val="ListParagraph"/>
+        <w:spacing w:before="240"/>
+        <w:ind w:left="0"/>
+        <w:jc w:val="center"/>
+        <w:rPr>
+          <w:rFonts w:ascii="TeXGyreSchola" w:hAnsi="TeXGyreSchola" w:cs="Calibri"/>
+          <w:i/>
+          <w:iCs/>
+          <w:color w:val="000000"/>
+          <w:sz w:val="20"/>
+          <w:szCs w:val="20"/>
+        </w:rPr>
+      </w:pPr>
       <w:r>
         <w:rPr>
           <w:rFonts w:ascii="TeXGyreSchola" w:hAnsi="TeXGyreSchola" w:cs="Calibri"/>
@@ -3232,13 +3090,13 @@
           <w:szCs w:val="20"/>
         </w:rPr>
         <w:drawing>
-          <wp:anchor distT="0" distB="0" distL="114300" distR="114300" simplePos="0" relativeHeight="2" behindDoc="0" locked="0" layoutInCell="1" allowOverlap="1" wp14:anchorId="65E00373" wp14:editId="5DF13695">
+          <wp:anchor distT="0" distB="0" distL="114300" distR="114300" simplePos="0" relativeHeight="2" behindDoc="0" locked="0" layoutInCell="1" allowOverlap="1" wp14:anchorId="65E00373" wp14:editId="2182DA73">
             <wp:simplePos x="0" y="0"/>
             <wp:positionH relativeFrom="column">
               <wp:posOffset>990600</wp:posOffset>
             </wp:positionH>
             <wp:positionV relativeFrom="paragraph">
-              <wp:posOffset>163830</wp:posOffset>
+              <wp:posOffset>340628</wp:posOffset>
             </wp:positionV>
             <wp:extent cx="3778885" cy="2519045"/>
             <wp:effectExtent l="0" t="0" r="0" b="0"/>
@@ -3447,6 +3305,22 @@
           <w:szCs w:val="20"/>
         </w:rPr>
       </w:pPr>
+    </w:p>
+    <w:p>
+      <w:pPr>
+        <w:pStyle w:val="ListParagraph"/>
+        <w:spacing w:before="240"/>
+        <w:ind w:left="0"/>
+        <w:jc w:val="center"/>
+        <w:rPr>
+          <w:rFonts w:ascii="TeXGyreSchola" w:hAnsi="TeXGyreSchola" w:cs="Calibri"/>
+          <w:i/>
+          <w:iCs/>
+          <w:color w:val="000000"/>
+          <w:sz w:val="20"/>
+          <w:szCs w:val="20"/>
+        </w:rPr>
+      </w:pPr>
       <w:r>
         <w:rPr>
           <w:rFonts w:ascii="TeXGyreSchola" w:hAnsi="TeXGyreSchola" w:cs="Calibri"/>
@@ -3457,17 +3331,18 @@
           <w:sz w:val="20"/>
           <w:szCs w:val="20"/>
         </w:rPr>
+        <w:lastRenderedPageBreak/>
         <w:drawing>
-          <wp:anchor distT="0" distB="0" distL="0" distR="0" simplePos="0" relativeHeight="10" behindDoc="0" locked="0" layoutInCell="1" allowOverlap="1" wp14:anchorId="09C7C9E0" wp14:editId="50983E63">
+          <wp:anchor distT="0" distB="0" distL="0" distR="0" simplePos="0" relativeHeight="10" behindDoc="0" locked="0" layoutInCell="1" allowOverlap="1" wp14:anchorId="09C7C9E0" wp14:editId="1CA2BDC3">
             <wp:simplePos x="0" y="0"/>
             <wp:positionH relativeFrom="column">
-              <wp:posOffset>2323465</wp:posOffset>
+              <wp:posOffset>2214283</wp:posOffset>
             </wp:positionH>
             <wp:positionV relativeFrom="paragraph">
-              <wp:posOffset>17145</wp:posOffset>
+              <wp:posOffset>67376</wp:posOffset>
             </wp:positionV>
             <wp:extent cx="1539240" cy="1681480"/>
-            <wp:effectExtent l="0" t="0" r="0" b="0"/>
+            <wp:effectExtent l="152400" t="152400" r="365760" b="356870"/>
             <wp:wrapSquare wrapText="largest"/>
             <wp:docPr id="9" name="Image7"/>
             <wp:cNvGraphicFramePr>
@@ -3497,6 +3372,16 @@
                     <a:prstGeom prst="rect">
                       <a:avLst/>
                     </a:prstGeom>
+                    <a:ln>
+                      <a:noFill/>
+                    </a:ln>
+                    <a:effectLst>
+                      <a:outerShdw blurRad="292100" dist="139700" dir="2700000" algn="tl" rotWithShape="0">
+                        <a:srgbClr val="333333">
+                          <a:alpha val="65000"/>
+                        </a:srgbClr>
+                      </a:outerShdw>
+                    </a:effectLst>
                   </pic:spPr>
                 </pic:pic>
               </a:graphicData>
@@ -3688,61 +3573,29 @@
         <w:ind w:left="0"/>
         <w:jc w:val="center"/>
         <w:rPr>
-          <w:rFonts w:ascii="TeXGyreSchola" w:hAnsi="TeXGyreSchola" w:cs="Calibri"/>
-          <w:i/>
-          <w:iCs/>
-          <w:color w:val="000000"/>
-          <w:sz w:val="20"/>
-          <w:szCs w:val="20"/>
-        </w:rPr>
-      </w:pPr>
+          <w:rFonts w:ascii="TeXGyreSchola" w:hAnsi="TeXGyreSchola"/>
+          <w:color w:val="000000"/>
+          <w:sz w:val="20"/>
+          <w:szCs w:val="20"/>
+        </w:rPr>
+      </w:pPr>
+      <w:r>
+        <w:rPr>
+          <w:rFonts w:ascii="TeXGyreSchola" w:hAnsi="TeXGyreSchola" w:cs="Calibri"/>
+          <w:i/>
+          <w:iCs/>
+          <w:color w:val="000000"/>
+          <w:sz w:val="20"/>
+          <w:szCs w:val="20"/>
+        </w:rPr>
+        <w:t xml:space="preserve">The complete panel with a sample selection of images, sounds, and colors. </w:t>
+      </w:r>
     </w:p>
     <w:p>
       <w:pPr>
         <w:pStyle w:val="ListParagraph"/>
         <w:spacing w:before="240"/>
         <w:ind w:left="0"/>
-        <w:jc w:val="center"/>
-        <w:rPr>
-          <w:rFonts w:ascii="TeXGyreSchola" w:hAnsi="TeXGyreSchola" w:cs="Calibri"/>
-          <w:i/>
-          <w:iCs/>
-          <w:color w:val="000000"/>
-          <w:sz w:val="20"/>
-          <w:szCs w:val="20"/>
-        </w:rPr>
-      </w:pPr>
-    </w:p>
-    <w:p>
-      <w:pPr>
-        <w:pStyle w:val="ListParagraph"/>
-        <w:spacing w:before="240"/>
-        <w:ind w:left="0"/>
-        <w:jc w:val="center"/>
-        <w:rPr>
-          <w:rFonts w:ascii="TeXGyreSchola" w:hAnsi="TeXGyreSchola"/>
-          <w:color w:val="000000"/>
-          <w:sz w:val="20"/>
-          <w:szCs w:val="20"/>
-        </w:rPr>
-      </w:pPr>
-      <w:r>
-        <w:rPr>
-          <w:rFonts w:ascii="TeXGyreSchola" w:hAnsi="TeXGyreSchola" w:cs="Calibri"/>
-          <w:i/>
-          <w:iCs/>
-          <w:color w:val="000000"/>
-          <w:sz w:val="20"/>
-          <w:szCs w:val="20"/>
-        </w:rPr>
-        <w:t xml:space="preserve">The complete panel with a sample selection of images, sounds, and colors. </w:t>
-      </w:r>
-    </w:p>
-    <w:p>
-      <w:pPr>
-        <w:pStyle w:val="ListParagraph"/>
-        <w:spacing w:before="240"/>
-        <w:ind w:left="0"/>
         <w:rPr>
           <w:rFonts w:ascii="TeXGyreSchola" w:hAnsi="TeXGyreSchola" w:cs="Calibri"/>
           <w:i/>
@@ -3756,8 +3609,9 @@
         <w:rPr>
           <w:noProof/>
         </w:rPr>
+        <w:lastRenderedPageBreak/>
         <w:drawing>
-          <wp:anchor distT="0" distB="0" distL="114300" distR="114300" simplePos="0" relativeHeight="251663360" behindDoc="1" locked="0" layoutInCell="1" allowOverlap="1" wp14:anchorId="6047FD96" wp14:editId="50B6E284">
+          <wp:anchor distT="0" distB="0" distL="114300" distR="114300" simplePos="0" relativeHeight="251663360" behindDoc="1" locked="0" layoutInCell="1" allowOverlap="1" wp14:anchorId="6047FD96" wp14:editId="2C151591">
             <wp:simplePos x="0" y="0"/>
             <wp:positionH relativeFrom="margin">
               <wp:align>left</wp:align>
@@ -3799,6 +3653,15 @@
                   <pic:blipFill>
                     <a:blip r:embed="rId16">
                       <a:extLst>
+                        <a:ext uri="{BEBA8EAE-BF5A-486C-A8C5-ECC9F3942E4B}">
+                          <a14:imgProps xmlns:a14="http://schemas.microsoft.com/office/drawing/2010/main">
+                            <a14:imgLayer r:embed="rId17">
+                              <a14:imgEffect>
+                                <a14:saturation sat="66000"/>
+                              </a14:imgEffect>
+                            </a14:imgLayer>
+                          </a14:imgProps>
+                        </a:ext>
                         <a:ext uri="{28A0092B-C50C-407E-A947-70E740481C1C}">
                           <a14:useLocalDpi xmlns:a14="http://schemas.microsoft.com/office/drawing/2010/main" val="0"/>
                         </a:ext>
@@ -3864,8 +3727,6 @@
           <w:szCs w:val="48"/>
         </w:rPr>
       </w:pPr>
-      <w:bookmarkStart w:id="1" w:name="_GoBack"/>
-      <w:bookmarkEnd w:id="1"/>
     </w:p>
     <w:p>
       <w:pPr>
@@ -3888,61 +3749,71 @@
           <w:sz w:val="48"/>
           <w:szCs w:val="48"/>
         </w:rPr>
+        <w:t xml:space="preserve">3 </w:t>
+      </w:r>
+      <w:r>
+        <w:rPr>
+          <w:rFonts w:ascii="TeXGyreSchola" w:hAnsi="TeXGyreSchola" w:cs="Calibri"/>
+          <w:b/>
+          <w:iCs/>
+          <w:color w:val="000000"/>
+        </w:rPr>
+        <w:t>Viewing the Simulator Logs</w:t>
+      </w:r>
+    </w:p>
+    <w:p>
+      <w:pPr>
+        <w:pStyle w:val="ListParagraph"/>
+        <w:spacing w:before="240"/>
+        <w:ind w:left="0"/>
+        <w:rPr>
+          <w:rFonts w:ascii="TeXGyreSchola" w:hAnsi="TeXGyreSchola" w:cs="Calibri"/>
+          <w:iCs/>
+          <w:color w:val="000000"/>
+          <w:sz w:val="20"/>
+          <w:szCs w:val="20"/>
+        </w:rPr>
+      </w:pPr>
+      <w:r>
+        <w:rPr>
+          <w:rFonts w:ascii="TeXGyreSchola" w:hAnsi="TeXGyreSchola" w:cs="Calibri"/>
+          <w:iCs/>
+          <w:color w:val="000000"/>
+          <w:sz w:val="20"/>
+          <w:szCs w:val="20"/>
+        </w:rPr>
+        <w:t>Perhaps you, as a caregiver, are interested in the use of the simulator and whether certain buttons are being used.</w:t>
+      </w:r>
+      <w:r>
+        <w:rPr>
+          <w:rFonts w:ascii="TeXGyreSchola" w:hAnsi="TeXGyreSchola" w:cs="Calibri"/>
+          <w:iCs/>
+          <w:color w:val="000000"/>
+          <w:sz w:val="20"/>
+          <w:szCs w:val="20"/>
+        </w:rPr>
+        <w:t xml:space="preserve"> Maybe, there need to be different buttons for the same phrase.</w:t>
+      </w:r>
+      <w:r>
+        <w:rPr>
+          <w:rFonts w:ascii="TeXGyreSchola" w:hAnsi="TeXGyreSchola" w:cs="Calibri"/>
+          <w:iCs/>
+          <w:color w:val="000000"/>
+          <w:sz w:val="20"/>
+          <w:szCs w:val="20"/>
+        </w:rPr>
+        <w:t xml:space="preserve"> We record a every single user </w:t>
+      </w:r>
+      <w:r>
+        <w:rPr>
+          <w:rFonts w:ascii="TeXGyreSchola" w:hAnsi="TeXGyreSchola" w:cs="Calibri"/>
+          <w:iCs/>
+          <w:color w:val="000000"/>
+          <w:sz w:val="20"/>
+          <w:szCs w:val="20"/>
+        </w:rPr>
         <w:lastRenderedPageBreak/>
-        <w:t xml:space="preserve">3 </w:t>
-      </w:r>
-      <w:r>
-        <w:rPr>
-          <w:rFonts w:ascii="TeXGyreSchola" w:hAnsi="TeXGyreSchola" w:cs="Calibri"/>
-          <w:b/>
-          <w:iCs/>
-          <w:color w:val="000000"/>
-        </w:rPr>
-        <w:t>Viewing the Simulator Logs</w:t>
-      </w:r>
-    </w:p>
-    <w:p>
-      <w:pPr>
-        <w:pStyle w:val="ListParagraph"/>
-        <w:spacing w:before="240"/>
-        <w:ind w:left="0"/>
-        <w:rPr>
-          <w:rFonts w:ascii="TeXGyreSchola" w:hAnsi="TeXGyreSchola" w:cs="Calibri"/>
-          <w:iCs/>
-          <w:color w:val="000000"/>
-          <w:sz w:val="20"/>
-          <w:szCs w:val="20"/>
-        </w:rPr>
-      </w:pPr>
-      <w:r>
-        <w:rPr>
-          <w:rFonts w:ascii="TeXGyreSchola" w:hAnsi="TeXGyreSchola" w:cs="Calibri"/>
-          <w:iCs/>
-          <w:color w:val="000000"/>
-          <w:sz w:val="20"/>
-          <w:szCs w:val="20"/>
-        </w:rPr>
-        <w:t>Perhaps you, as a caregiver, are interested in the use of the simulator and whether certain buttons are being used.</w:t>
-      </w:r>
-      <w:r>
-        <w:rPr>
-          <w:rFonts w:ascii="TeXGyreSchola" w:hAnsi="TeXGyreSchola" w:cs="Calibri"/>
-          <w:iCs/>
-          <w:color w:val="000000"/>
-          <w:sz w:val="20"/>
-          <w:szCs w:val="20"/>
-        </w:rPr>
-        <w:t xml:space="preserve"> Maybe, there need to be different buttons for the same phrase.</w:t>
-      </w:r>
-      <w:r>
-        <w:rPr>
-          <w:rFonts w:ascii="TeXGyreSchola" w:hAnsi="TeXGyreSchola" w:cs="Calibri"/>
-          <w:iCs/>
-          <w:color w:val="000000"/>
-          <w:sz w:val="20"/>
-          <w:szCs w:val="20"/>
-        </w:rPr>
-        <w:t xml:space="preserve"> We record a every single user action, and this is available</w:t>
+        <w:t>action, and this is available</w:t>
       </w:r>
       <w:r>
         <w:rPr>
@@ -4026,7 +3897,7 @@
                     </pic:cNvPicPr>
                   </pic:nvPicPr>
                   <pic:blipFill>
-                    <a:blip r:embed="rId17">
+                    <a:blip r:embed="rId18">
                       <a:extLst>
                         <a:ext uri="{28A0092B-C50C-407E-A947-70E740481C1C}">
                           <a14:useLocalDpi xmlns:a14="http://schemas.microsoft.com/office/drawing/2010/main" val="0"/>
@@ -4166,7 +4037,7 @@
       </w:pPr>
     </w:p>
     <w:sectPr>
-      <w:headerReference w:type="default" r:id="rId18"/>
+      <w:headerReference w:type="default" r:id="rId19"/>
       <w:pgSz w:w="12240" w:h="15840"/>
       <w:pgMar w:top="2245" w:right="1134" w:bottom="1134" w:left="1134" w:header="1134" w:footer="0" w:gutter="0"/>
       <w:cols w:space="720"/>

</xml_diff>